<commit_message>
add new interview answer doc
</commit_message>
<xml_diff>
--- a/Angular Style Guide.docx
+++ b/Angular Style Guide.docx
@@ -71,8 +71,71 @@
         </w:rPr>
         <w:t>uide</w:t>
       </w:r>
-      <w:bookmarkStart w:id="0" w:name="_GoBack"/>
-      <w:bookmarkEnd w:id="0"/>
+    </w:p>
+    <w:p>
+      <w:pPr>
+        <w:pStyle w:val="Heading1"/>
+        <w:pBdr>
+          <w:bottom w:val="single" w:sz="6" w:space="4" w:color="EEEEEE"/>
+        </w:pBdr>
+        <w:spacing w:before="240" w:beforeAutospacing="0" w:after="240" w:afterAutospacing="0"/>
+        <w:rPr>
+          <w:rFonts w:ascii="Arial" w:hAnsi="Arial" w:cs="Arial"/>
+          <w:color w:val="333333"/>
+          <w:sz w:val="54"/>
+          <w:szCs w:val="54"/>
+        </w:rPr>
+      </w:pPr>
+      <w:r>
+        <w:rPr>
+          <w:rFonts w:ascii="Arial" w:hAnsi="Arial" w:cs="Arial"/>
+          <w:noProof/>
+          <w:color w:val="333333"/>
+          <w:sz w:val="54"/>
+          <w:szCs w:val="54"/>
+        </w:rPr>
+        <w:drawing>
+          <wp:inline distT="0" distB="0" distL="0" distR="0">
+            <wp:extent cx="5943600" cy="1581150"/>
+            <wp:effectExtent l="0" t="0" r="0" b="0"/>
+            <wp:docPr id="1" name="Picture 1"/>
+            <wp:cNvGraphicFramePr>
+              <a:graphicFrameLocks xmlns:a="http://schemas.openxmlformats.org/drawingml/2006/main" noChangeAspect="1"/>
+            </wp:cNvGraphicFramePr>
+            <a:graphic xmlns:a="http://schemas.openxmlformats.org/drawingml/2006/main">
+              <a:graphicData uri="http://schemas.openxmlformats.org/drawingml/2006/picture">
+                <pic:pic xmlns:pic="http://schemas.openxmlformats.org/drawingml/2006/picture">
+                  <pic:nvPicPr>
+                    <pic:cNvPr id="1" name="AngularJS_logo.svg.png"/>
+                    <pic:cNvPicPr/>
+                  </pic:nvPicPr>
+                  <pic:blipFill>
+                    <a:blip r:embed="rId6" cstate="print">
+                      <a:extLst>
+                        <a:ext uri="{28A0092B-C50C-407E-A947-70E740481C1C}">
+                          <a14:useLocalDpi xmlns:a14="http://schemas.microsoft.com/office/drawing/2010/main" val="0"/>
+                        </a:ext>
+                      </a:extLst>
+                    </a:blip>
+                    <a:stretch>
+                      <a:fillRect/>
+                    </a:stretch>
+                  </pic:blipFill>
+                  <pic:spPr>
+                    <a:xfrm>
+                      <a:off x="0" y="0"/>
+                      <a:ext cx="5943600" cy="1581150"/>
+                    </a:xfrm>
+                    <a:prstGeom prst="rect">
+                      <a:avLst/>
+                    </a:prstGeom>
+                  </pic:spPr>
+                </pic:pic>
+              </a:graphicData>
+            </a:graphic>
+          </wp:inline>
+        </w:drawing>
+      </w:r>
     </w:p>
     <w:p>
       <w:pPr>
@@ -156,6 +219,8 @@
         </w:rPr>
         <w:t>Automate your workflow using tools like:</w:t>
       </w:r>
+      <w:bookmarkStart w:id="0" w:name="_GoBack"/>
+      <w:bookmarkEnd w:id="0"/>
     </w:p>
     <w:p>
       <w:pPr>
@@ -172,7 +237,7 @@
           <w:szCs w:val="26"/>
         </w:rPr>
       </w:pPr>
-      <w:hyperlink r:id="rId6" w:history="1">
+      <w:hyperlink r:id="rId7" w:history="1">
         <w:r>
           <w:rPr>
             <w:rFonts w:ascii="Arial" w:eastAsia="Times New Roman" w:hAnsi="Arial" w:cs="Arial"/>
@@ -199,7 +264,7 @@
           <w:szCs w:val="26"/>
         </w:rPr>
       </w:pPr>
-      <w:hyperlink r:id="rId7" w:history="1">
+      <w:hyperlink r:id="rId8" w:history="1">
         <w:r>
           <w:rPr>
             <w:rFonts w:ascii="Arial" w:eastAsia="Times New Roman" w:hAnsi="Arial" w:cs="Arial"/>
@@ -226,7 +291,7 @@
           <w:szCs w:val="26"/>
         </w:rPr>
       </w:pPr>
-      <w:hyperlink r:id="rId8" w:history="1">
+      <w:hyperlink r:id="rId9" w:history="1">
         <w:r>
           <w:rPr>
             <w:rFonts w:ascii="Arial" w:eastAsia="Times New Roman" w:hAnsi="Arial" w:cs="Arial"/>
@@ -267,46 +332,68 @@
           <w:sz w:val="26"/>
           <w:szCs w:val="26"/>
         </w:rPr>
-        <w:t>module pattern</w:t>
-      </w:r>
-      <w:r>
-        <w:rPr>
-          <w:rFonts w:ascii="Arial" w:eastAsia="Times New Roman" w:hAnsi="Arial" w:cs="Arial"/>
-          <w:color w:val="444444"/>
-          <w:sz w:val="26"/>
-          <w:szCs w:val="26"/>
-        </w:rPr>
-        <w:t>( a module for each feature) to organizing your code  </w:t>
-      </w:r>
-    </w:p>
-    <w:p>
-      <w:pPr>
-        <w:shd w:val="clear" w:color="auto" w:fill="FFFFFF"/>
-        <w:spacing w:after="0" w:line="246" w:lineRule="atLeast"/>
-        <w:rPr>
-          <w:rFonts w:ascii="Arial" w:eastAsia="Times New Roman" w:hAnsi="Arial" w:cs="Arial"/>
-          <w:color w:val="444444"/>
-          <w:sz w:val="26"/>
-          <w:szCs w:val="26"/>
-        </w:rPr>
-      </w:pPr>
-    </w:p>
-    <w:p>
-      <w:pPr>
-        <w:shd w:val="clear" w:color="auto" w:fill="FFFFFF"/>
-        <w:spacing w:after="0" w:line="246" w:lineRule="atLeast"/>
-        <w:rPr>
-          <w:rFonts w:ascii="Arial" w:eastAsia="Times New Roman" w:hAnsi="Arial" w:cs="Arial"/>
-          <w:color w:val="444444"/>
-          <w:sz w:val="26"/>
-          <w:szCs w:val="26"/>
-        </w:rPr>
-      </w:pPr>
+        <w:t xml:space="preserve">module </w:t>
+      </w:r>
+      <w:proofErr w:type="gramStart"/>
       <w:r>
         <w:rPr>
           <w:rFonts w:ascii="Arial" w:eastAsia="Times New Roman" w:hAnsi="Arial" w:cs="Arial"/>
           <w:b/>
           <w:bCs/>
+          <w:color w:val="444444"/>
+          <w:sz w:val="26"/>
+          <w:szCs w:val="26"/>
+        </w:rPr>
+        <w:t>pattern</w:t>
+      </w:r>
+      <w:r>
+        <w:rPr>
+          <w:rFonts w:ascii="Arial" w:eastAsia="Times New Roman" w:hAnsi="Arial" w:cs="Arial"/>
+          <w:color w:val="444444"/>
+          <w:sz w:val="26"/>
+          <w:szCs w:val="26"/>
+        </w:rPr>
+        <w:t>(</w:t>
+      </w:r>
+      <w:proofErr w:type="gramEnd"/>
+      <w:r>
+        <w:rPr>
+          <w:rFonts w:ascii="Arial" w:eastAsia="Times New Roman" w:hAnsi="Arial" w:cs="Arial"/>
+          <w:color w:val="444444"/>
+          <w:sz w:val="26"/>
+          <w:szCs w:val="26"/>
+        </w:rPr>
+        <w:t xml:space="preserve"> a module for each feature) to organizing your code  </w:t>
+      </w:r>
+    </w:p>
+    <w:p>
+      <w:pPr>
+        <w:shd w:val="clear" w:color="auto" w:fill="FFFFFF"/>
+        <w:spacing w:after="0" w:line="246" w:lineRule="atLeast"/>
+        <w:rPr>
+          <w:rFonts w:ascii="Arial" w:eastAsia="Times New Roman" w:hAnsi="Arial" w:cs="Arial"/>
+          <w:color w:val="444444"/>
+          <w:sz w:val="26"/>
+          <w:szCs w:val="26"/>
+        </w:rPr>
+      </w:pPr>
+    </w:p>
+    <w:p>
+      <w:pPr>
+        <w:shd w:val="clear" w:color="auto" w:fill="FFFFFF"/>
+        <w:spacing w:after="0" w:line="246" w:lineRule="atLeast"/>
+        <w:rPr>
+          <w:rFonts w:ascii="Arial" w:eastAsia="Times New Roman" w:hAnsi="Arial" w:cs="Arial"/>
+          <w:color w:val="444444"/>
+          <w:sz w:val="26"/>
+          <w:szCs w:val="26"/>
+        </w:rPr>
+      </w:pPr>
+      <w:r>
+        <w:rPr>
+          <w:rFonts w:ascii="Arial" w:eastAsia="Times New Roman" w:hAnsi="Arial" w:cs="Arial"/>
+          <w:b/>
+          <w:bCs/>
           <w:color w:val="333333"/>
           <w:sz w:val="26"/>
           <w:szCs w:val="26"/>
@@ -335,6 +422,7 @@
           <w:szCs w:val="22"/>
         </w:rPr>
       </w:pPr>
+      <w:proofErr w:type="gramStart"/>
       <w:r>
         <w:rPr>
           <w:color w:val="006000"/>
@@ -343,6 +431,7 @@
         </w:rPr>
         <w:t>app</w:t>
       </w:r>
+      <w:proofErr w:type="gramEnd"/>
     </w:p>
     <w:p>
       <w:pPr>
@@ -362,8 +451,18 @@
           <w:sz w:val="22"/>
           <w:szCs w:val="22"/>
         </w:rPr>
-        <w:t>├── app</w:t>
-      </w:r>
+        <w:t xml:space="preserve">├── </w:t>
+      </w:r>
+      <w:proofErr w:type="gramStart"/>
+      <w:r>
+        <w:rPr>
+          <w:color w:val="006000"/>
+          <w:sz w:val="22"/>
+          <w:szCs w:val="22"/>
+        </w:rPr>
+        <w:t>app</w:t>
+      </w:r>
+      <w:proofErr w:type="gramEnd"/>
     </w:p>
     <w:p>
       <w:pPr>
@@ -635,8 +734,18 @@
           <w:sz w:val="22"/>
           <w:szCs w:val="22"/>
         </w:rPr>
-        <w:t>│   │   ├── dashboard.styl</w:t>
-      </w:r>
+        <w:t xml:space="preserve">│   │   ├── </w:t>
+      </w:r>
+      <w:proofErr w:type="spellStart"/>
+      <w:r>
+        <w:rPr>
+          <w:color w:val="006000"/>
+          <w:sz w:val="22"/>
+          <w:szCs w:val="22"/>
+        </w:rPr>
+        <w:t>dashboard.styl</w:t>
+      </w:r>
+      <w:proofErr w:type="spellEnd"/>
     </w:p>
     <w:p>
       <w:pPr>
@@ -761,8 +870,18 @@
           <w:sz w:val="22"/>
           <w:szCs w:val="22"/>
         </w:rPr>
-        <w:t>│   │   │   ├── sidebar.styl</w:t>
-      </w:r>
+        <w:t xml:space="preserve">│   │   │   ├── </w:t>
+      </w:r>
+      <w:proofErr w:type="spellStart"/>
+      <w:r>
+        <w:rPr>
+          <w:color w:val="006000"/>
+          <w:sz w:val="22"/>
+          <w:szCs w:val="22"/>
+        </w:rPr>
+        <w:t>sidebar.styl</w:t>
+      </w:r>
+      <w:proofErr w:type="spellEnd"/>
     </w:p>
     <w:p>
       <w:pPr>
@@ -888,8 +1007,18 @@
           <w:sz w:val="22"/>
           <w:szCs w:val="22"/>
         </w:rPr>
-        <w:t>├── assets</w:t>
-      </w:r>
+        <w:t xml:space="preserve">├── </w:t>
+      </w:r>
+      <w:proofErr w:type="gramStart"/>
+      <w:r>
+        <w:rPr>
+          <w:color w:val="006000"/>
+          <w:sz w:val="22"/>
+          <w:szCs w:val="22"/>
+        </w:rPr>
+        <w:t>assets</w:t>
+      </w:r>
+      <w:proofErr w:type="gramEnd"/>
     </w:p>
     <w:p>
       <w:pPr>
@@ -909,8 +1038,18 @@
           <w:sz w:val="22"/>
           <w:szCs w:val="22"/>
         </w:rPr>
-        <w:t>│   ├── img</w:t>
-      </w:r>
+        <w:t xml:space="preserve">│   ├── </w:t>
+      </w:r>
+      <w:proofErr w:type="spellStart"/>
+      <w:r>
+        <w:rPr>
+          <w:color w:val="006000"/>
+          <w:sz w:val="22"/>
+          <w:szCs w:val="22"/>
+        </w:rPr>
+        <w:t>img</w:t>
+      </w:r>
+      <w:proofErr w:type="spellEnd"/>
     </w:p>
     <w:p>
       <w:pPr>
@@ -972,8 +1111,18 @@
           <w:sz w:val="22"/>
           <w:szCs w:val="22"/>
         </w:rPr>
-        <w:t>├── bower_components</w:t>
-      </w:r>
+        <w:t xml:space="preserve">├── </w:t>
+      </w:r>
+      <w:proofErr w:type="spellStart"/>
+      <w:r>
+        <w:rPr>
+          <w:color w:val="006000"/>
+          <w:sz w:val="22"/>
+          <w:szCs w:val="22"/>
+        </w:rPr>
+        <w:t>bower_components</w:t>
+      </w:r>
+      <w:proofErr w:type="spellEnd"/>
     </w:p>
     <w:p>
       <w:pPr>
@@ -1014,8 +1163,18 @@
           <w:sz w:val="22"/>
           <w:szCs w:val="22"/>
         </w:rPr>
-        <w:t>├── common</w:t>
-      </w:r>
+        <w:t xml:space="preserve">├── </w:t>
+      </w:r>
+      <w:proofErr w:type="gramStart"/>
+      <w:r>
+        <w:rPr>
+          <w:color w:val="006000"/>
+          <w:sz w:val="22"/>
+          <w:szCs w:val="22"/>
+        </w:rPr>
+        <w:t>common</w:t>
+      </w:r>
+      <w:proofErr w:type="gramEnd"/>
     </w:p>
     <w:p>
       <w:pPr>
@@ -1035,8 +1194,18 @@
           <w:sz w:val="22"/>
           <w:szCs w:val="22"/>
         </w:rPr>
-        <w:t>│   ├── config</w:t>
-      </w:r>
+        <w:t xml:space="preserve">│   ├── </w:t>
+      </w:r>
+      <w:proofErr w:type="spellStart"/>
+      <w:r>
+        <w:rPr>
+          <w:color w:val="006000"/>
+          <w:sz w:val="22"/>
+          <w:szCs w:val="22"/>
+        </w:rPr>
+        <w:t>config</w:t>
+      </w:r>
+      <w:proofErr w:type="spellEnd"/>
     </w:p>
     <w:p>
       <w:pPr>
@@ -1119,7 +1288,25 @@
           <w:sz w:val="22"/>
           <w:szCs w:val="22"/>
         </w:rPr>
-        <w:t>│   ├── directives (ams_components)</w:t>
+        <w:t>│   ├── directives (</w:t>
+      </w:r>
+      <w:proofErr w:type="spellStart"/>
+      <w:r>
+        <w:rPr>
+          <w:color w:val="006000"/>
+          <w:sz w:val="22"/>
+          <w:szCs w:val="22"/>
+        </w:rPr>
+        <w:t>ams_components</w:t>
+      </w:r>
+      <w:proofErr w:type="spellEnd"/>
+      <w:r>
+        <w:rPr>
+          <w:color w:val="006000"/>
+          <w:sz w:val="22"/>
+          <w:szCs w:val="22"/>
+        </w:rPr>
+        <w:t>)</w:t>
       </w:r>
     </w:p>
     <w:p>
@@ -1182,8 +1369,18 @@
           <w:sz w:val="22"/>
           <w:szCs w:val="22"/>
         </w:rPr>
-        <w:t>│   │   │   ├── pagination.styl</w:t>
-      </w:r>
+        <w:t xml:space="preserve">│   │   │   ├── </w:t>
+      </w:r>
+      <w:proofErr w:type="spellStart"/>
+      <w:r>
+        <w:rPr>
+          <w:color w:val="006000"/>
+          <w:sz w:val="22"/>
+          <w:szCs w:val="22"/>
+        </w:rPr>
+        <w:t>pagination.styl</w:t>
+      </w:r>
+      <w:proofErr w:type="spellEnd"/>
     </w:p>
     <w:p>
       <w:pPr>
@@ -1350,8 +1547,18 @@
           <w:sz w:val="22"/>
           <w:szCs w:val="22"/>
         </w:rPr>
-        <w:t>├── styles</w:t>
-      </w:r>
+        <w:t xml:space="preserve">├── </w:t>
+      </w:r>
+      <w:proofErr w:type="gramStart"/>
+      <w:r>
+        <w:rPr>
+          <w:color w:val="006000"/>
+          <w:sz w:val="22"/>
+          <w:szCs w:val="22"/>
+        </w:rPr>
+        <w:t>styles</w:t>
+      </w:r>
+      <w:proofErr w:type="gramEnd"/>
     </w:p>
     <w:p>
       <w:pPr>
@@ -1413,8 +1620,18 @@
           <w:sz w:val="22"/>
           <w:szCs w:val="22"/>
         </w:rPr>
-        <w:t>│   ├── stylesheet.styl</w:t>
-      </w:r>
+        <w:t xml:space="preserve">│   ├── </w:t>
+      </w:r>
+      <w:proofErr w:type="spellStart"/>
+      <w:r>
+        <w:rPr>
+          <w:color w:val="006000"/>
+          <w:sz w:val="22"/>
+          <w:szCs w:val="22"/>
+        </w:rPr>
+        <w:t>stylesheet.styl</w:t>
+      </w:r>
+      <w:proofErr w:type="spellEnd"/>
     </w:p>
     <w:p>
       <w:pPr>
@@ -1434,8 +1651,18 @@
           <w:sz w:val="22"/>
           <w:szCs w:val="22"/>
         </w:rPr>
-        <w:t>│   ├── theme.styl</w:t>
-      </w:r>
+        <w:t xml:space="preserve">│   ├── </w:t>
+      </w:r>
+      <w:proofErr w:type="spellStart"/>
+      <w:r>
+        <w:rPr>
+          <w:color w:val="006000"/>
+          <w:sz w:val="22"/>
+          <w:szCs w:val="22"/>
+        </w:rPr>
+        <w:t>theme.styl</w:t>
+      </w:r>
+      <w:proofErr w:type="spellEnd"/>
       <w:r>
         <w:rPr>
           <w:color w:val="006000"/>
@@ -1463,8 +1690,18 @@
           <w:sz w:val="22"/>
           <w:szCs w:val="22"/>
         </w:rPr>
-        <w:t>│   └── variables.styl</w:t>
-      </w:r>
+        <w:t xml:space="preserve">│   └── </w:t>
+      </w:r>
+      <w:proofErr w:type="spellStart"/>
+      <w:r>
+        <w:rPr>
+          <w:color w:val="006000"/>
+          <w:sz w:val="22"/>
+          <w:szCs w:val="22"/>
+        </w:rPr>
+        <w:t>variables.styl</w:t>
+      </w:r>
+      <w:proofErr w:type="spellEnd"/>
     </w:p>
     <w:p>
       <w:pPr>
@@ -1582,6 +1819,7 @@
           <w:szCs w:val="26"/>
         </w:rPr>
       </w:pPr>
+      <w:proofErr w:type="spellStart"/>
       <w:r>
         <w:rPr>
           <w:rStyle w:val="Strong"/>
@@ -1593,6 +1831,7 @@
         <w:lastRenderedPageBreak/>
         <w:t>node_modules</w:t>
       </w:r>
+      <w:proofErr w:type="spellEnd"/>
       <w:r>
         <w:rPr>
           <w:rFonts w:ascii="Arial" w:hAnsi="Arial" w:cs="Arial"/>
@@ -1670,6 +1909,7 @@
           <w:szCs w:val="26"/>
         </w:rPr>
       </w:pPr>
+      <w:proofErr w:type="spellStart"/>
       <w:r>
         <w:rPr>
           <w:rStyle w:val="Strong"/>
@@ -1680,6 +1920,7 @@
         </w:rPr>
         <w:t>src</w:t>
       </w:r>
+      <w:proofErr w:type="spellEnd"/>
       <w:r>
         <w:rPr>
           <w:rFonts w:ascii="Arial" w:hAnsi="Arial" w:cs="Arial"/>
@@ -1708,6 +1949,7 @@
           <w:szCs w:val="26"/>
         </w:rPr>
       </w:pPr>
+      <w:proofErr w:type="gramStart"/>
       <w:r>
         <w:rPr>
           <w:rStyle w:val="Strong"/>
@@ -1718,6 +1960,7 @@
         </w:rPr>
         <w:t>assets</w:t>
       </w:r>
+      <w:proofErr w:type="gramEnd"/>
       <w:r>
         <w:rPr>
           <w:rStyle w:val="Strong"/>
@@ -1882,6 +2125,7 @@
           <w:szCs w:val="26"/>
         </w:rPr>
       </w:pPr>
+      <w:proofErr w:type="spellStart"/>
       <w:r>
         <w:rPr>
           <w:rStyle w:val="HTMLCode"/>
@@ -1912,6 +2156,7 @@
         </w:rPr>
         <w:t>styl</w:t>
       </w:r>
+      <w:proofErr w:type="spellEnd"/>
       <w:r>
         <w:rPr>
           <w:rFonts w:ascii="Arial" w:hAnsi="Arial" w:cs="Arial"/>
@@ -1930,7 +2175,29 @@
           <w:szCs w:val="26"/>
           <w:shd w:val="clear" w:color="auto" w:fill="FFFFFF"/>
         </w:rPr>
-        <w:t>- styl file only used this module.</w:t>
+        <w:t xml:space="preserve">- </w:t>
+      </w:r>
+      <w:proofErr w:type="spellStart"/>
+      <w:r>
+        <w:rPr>
+          <w:rFonts w:ascii="Arial" w:hAnsi="Arial" w:cs="Arial"/>
+          <w:color w:val="000000"/>
+          <w:sz w:val="26"/>
+          <w:szCs w:val="26"/>
+          <w:shd w:val="clear" w:color="auto" w:fill="FFFFFF"/>
+        </w:rPr>
+        <w:t>styl</w:t>
+      </w:r>
+      <w:proofErr w:type="spellEnd"/>
+      <w:r>
+        <w:rPr>
+          <w:rFonts w:ascii="Arial" w:hAnsi="Arial" w:cs="Arial"/>
+          <w:color w:val="000000"/>
+          <w:sz w:val="26"/>
+          <w:szCs w:val="26"/>
+          <w:shd w:val="clear" w:color="auto" w:fill="FFFFFF"/>
+        </w:rPr>
+        <w:t xml:space="preserve"> file only used this module.</w:t>
       </w:r>
     </w:p>
     <w:p>
@@ -2092,6 +2359,7 @@
           <w:szCs w:val="26"/>
         </w:rPr>
       </w:pPr>
+      <w:proofErr w:type="gramStart"/>
       <w:r>
         <w:rPr>
           <w:rStyle w:val="Strong"/>
@@ -2102,6 +2370,7 @@
         </w:rPr>
         <w:t>styles</w:t>
       </w:r>
+      <w:proofErr w:type="gramEnd"/>
       <w:r>
         <w:rPr>
           <w:rFonts w:ascii="Arial" w:hAnsi="Arial" w:cs="Arial"/>
@@ -2176,6 +2445,7 @@
           <w:szCs w:val="26"/>
         </w:rPr>
       </w:pPr>
+      <w:proofErr w:type="spellStart"/>
       <w:r>
         <w:rPr>
           <w:rStyle w:val="Strong"/>
@@ -2186,6 +2456,7 @@
         </w:rPr>
         <w:t>bower_components</w:t>
       </w:r>
+      <w:proofErr w:type="spellEnd"/>
       <w:r>
         <w:rPr>
           <w:rFonts w:ascii="Arial" w:hAnsi="Arial" w:cs="Arial"/>
@@ -2213,7 +2484,7 @@
         </w:rPr>
         <w:t>3rd party libraries managed via </w:t>
       </w:r>
-      <w:hyperlink r:id="rId9" w:history="1">
+      <w:hyperlink r:id="rId10" w:history="1">
         <w:r>
           <w:rPr>
             <w:rStyle w:val="Hyperlink"/>
@@ -2251,6 +2522,7 @@
           <w:szCs w:val="26"/>
         </w:rPr>
       </w:pPr>
+      <w:proofErr w:type="gramStart"/>
       <w:r>
         <w:rPr>
           <w:rStyle w:val="Strong"/>
@@ -2261,6 +2533,7 @@
         </w:rPr>
         <w:t>common</w:t>
       </w:r>
+      <w:proofErr w:type="gramEnd"/>
       <w:r>
         <w:rPr>
           <w:rFonts w:ascii="Arial" w:hAnsi="Arial" w:cs="Arial"/>
@@ -2298,6 +2571,7 @@
           <w:szCs w:val="26"/>
         </w:rPr>
       </w:pPr>
+      <w:proofErr w:type="spellStart"/>
       <w:r>
         <w:rPr>
           <w:rStyle w:val="Strong"/>
@@ -2308,6 +2582,7 @@
         </w:rPr>
         <w:t>config</w:t>
       </w:r>
+      <w:proofErr w:type="spellEnd"/>
     </w:p>
     <w:p>
       <w:pPr>
@@ -2368,8 +2643,20 @@
           <w:sz w:val="26"/>
           <w:szCs w:val="26"/>
         </w:rPr>
-        <w:t>.buildignore</w:t>
-      </w:r>
+        <w:t>.</w:t>
+      </w:r>
+      <w:proofErr w:type="spellStart"/>
+      <w:r>
+        <w:rPr>
+          <w:rStyle w:val="HTMLCode"/>
+          <w:rFonts w:ascii="Arial" w:eastAsiaTheme="majorEastAsia" w:hAnsi="Arial" w:cs="Arial"/>
+          <w:color w:val="006000"/>
+          <w:sz w:val="26"/>
+          <w:szCs w:val="26"/>
+        </w:rPr>
+        <w:t>buildignore</w:t>
+      </w:r>
+      <w:proofErr w:type="spellEnd"/>
     </w:p>
     <w:p>
       <w:pPr>
@@ -2395,8 +2682,9 @@
           <w:sz w:val="26"/>
           <w:szCs w:val="26"/>
         </w:rPr>
-        <w:t>.htacces</w:t>
-      </w:r>
+        <w:t>.</w:t>
+      </w:r>
+      <w:proofErr w:type="spellStart"/>
       <w:r>
         <w:rPr>
           <w:rStyle w:val="HTMLCode"/>
@@ -2405,8 +2693,19 @@
           <w:sz w:val="26"/>
           <w:szCs w:val="26"/>
         </w:rPr>
+        <w:t>htacces</w:t>
+      </w:r>
+      <w:r>
+        <w:rPr>
+          <w:rStyle w:val="HTMLCode"/>
+          <w:rFonts w:ascii="Arial" w:eastAsiaTheme="majorEastAsia" w:hAnsi="Arial" w:cs="Arial"/>
+          <w:color w:val="006000"/>
+          <w:sz w:val="26"/>
+          <w:szCs w:val="26"/>
+        </w:rPr>
         <w:t>s</w:t>
       </w:r>
+      <w:proofErr w:type="spellEnd"/>
     </w:p>
     <w:p>
       <w:pPr>
@@ -2461,6 +2760,7 @@
           <w:szCs w:val="26"/>
         </w:rPr>
       </w:pPr>
+      <w:proofErr w:type="gramStart"/>
       <w:r>
         <w:rPr>
           <w:rStyle w:val="HTMLCode"/>
@@ -2471,6 +2771,7 @@
         </w:rPr>
         <w:t>favicon.ico</w:t>
       </w:r>
+      <w:proofErr w:type="gramEnd"/>
       <w:r>
         <w:rPr>
           <w:rFonts w:ascii="Arial" w:hAnsi="Arial" w:cs="Arial"/>
@@ -2586,6 +2887,7 @@
           <w:szCs w:val="26"/>
         </w:rPr>
       </w:pPr>
+      <w:proofErr w:type="gramStart"/>
       <w:r>
         <w:rPr>
           <w:rStyle w:val="HTMLCode"/>
@@ -2596,6 +2898,7 @@
         </w:rPr>
         <w:t>robot.txt</w:t>
       </w:r>
+      <w:proofErr w:type="gramEnd"/>
       <w:r>
         <w:rPr>
           <w:rFonts w:ascii="Arial" w:hAnsi="Arial" w:cs="Arial"/>
@@ -2675,7 +2978,7 @@
         </w:rPr>
         <w:t> - </w:t>
       </w:r>
-      <w:hyperlink r:id="rId10" w:history="1">
+      <w:hyperlink r:id="rId11" w:history="1">
         <w:r>
           <w:rPr>
             <w:rStyle w:val="Hyperlink"/>
@@ -2712,6 +3015,7 @@
           <w:szCs w:val="26"/>
         </w:rPr>
       </w:pPr>
+      <w:proofErr w:type="spellStart"/>
       <w:r>
         <w:rPr>
           <w:rStyle w:val="HTMLCode"/>
@@ -2720,9 +3024,9 @@
           <w:sz w:val="26"/>
           <w:szCs w:val="26"/>
         </w:rPr>
-        <w:lastRenderedPageBreak/>
         <w:t>bower.json</w:t>
       </w:r>
+      <w:proofErr w:type="spellEnd"/>
       <w:r>
         <w:rPr>
           <w:rFonts w:ascii="Arial" w:hAnsi="Arial" w:cs="Arial"/>
@@ -2748,6 +3052,7 @@
           <w:szCs w:val="26"/>
         </w:rPr>
       </w:pPr>
+      <w:proofErr w:type="spellStart"/>
       <w:r>
         <w:rPr>
           <w:rStyle w:val="HTMLCode"/>
@@ -2758,14 +3063,35 @@
         </w:rPr>
         <w:t>package.json</w:t>
       </w:r>
-      <w:r>
-        <w:rPr>
-          <w:rFonts w:ascii="Arial" w:hAnsi="Arial" w:cs="Arial"/>
-          <w:color w:val="333333"/>
-          <w:sz w:val="26"/>
-          <w:szCs w:val="26"/>
-        </w:rPr>
-        <w:t> - npm packages dependencies</w:t>
+      <w:proofErr w:type="spellEnd"/>
+      <w:r>
+        <w:rPr>
+          <w:rFonts w:ascii="Arial" w:hAnsi="Arial" w:cs="Arial"/>
+          <w:color w:val="333333"/>
+          <w:sz w:val="26"/>
+          <w:szCs w:val="26"/>
+        </w:rPr>
+        <w:t xml:space="preserve"> - </w:t>
+      </w:r>
+      <w:proofErr w:type="spellStart"/>
+      <w:r>
+        <w:rPr>
+          <w:rFonts w:ascii="Arial" w:hAnsi="Arial" w:cs="Arial"/>
+          <w:color w:val="333333"/>
+          <w:sz w:val="26"/>
+          <w:szCs w:val="26"/>
+        </w:rPr>
+        <w:t>npm</w:t>
+      </w:r>
+      <w:proofErr w:type="spellEnd"/>
+      <w:r>
+        <w:rPr>
+          <w:rFonts w:ascii="Arial" w:hAnsi="Arial" w:cs="Arial"/>
+          <w:color w:val="333333"/>
+          <w:sz w:val="26"/>
+          <w:szCs w:val="26"/>
+        </w:rPr>
+        <w:t xml:space="preserve"> packages dependencies</w:t>
       </w:r>
     </w:p>
     <w:p>
@@ -2791,8 +3117,20 @@
           <w:sz w:val="26"/>
           <w:szCs w:val="26"/>
         </w:rPr>
-        <w:t>.yo-rc.json</w:t>
-      </w:r>
+        <w:t>.</w:t>
+      </w:r>
+      <w:proofErr w:type="spellStart"/>
+      <w:r>
+        <w:rPr>
+          <w:rStyle w:val="HTMLCode"/>
+          <w:rFonts w:ascii="Arial" w:eastAsiaTheme="majorEastAsia" w:hAnsi="Arial" w:cs="Arial"/>
+          <w:color w:val="006000"/>
+          <w:sz w:val="26"/>
+          <w:szCs w:val="26"/>
+        </w:rPr>
+        <w:t>yo-rc.json</w:t>
+      </w:r>
+      <w:proofErr w:type="spellEnd"/>
       <w:r>
         <w:rPr>
           <w:rFonts w:ascii="Arial" w:hAnsi="Arial" w:cs="Arial"/>
@@ -2826,8 +3164,20 @@
           <w:sz w:val="26"/>
           <w:szCs w:val="26"/>
         </w:rPr>
-        <w:t>.bowerrc</w:t>
-      </w:r>
+        <w:t>.</w:t>
+      </w:r>
+      <w:proofErr w:type="spellStart"/>
+      <w:r>
+        <w:rPr>
+          <w:rStyle w:val="HTMLCode"/>
+          <w:rFonts w:ascii="Arial" w:eastAsiaTheme="majorEastAsia" w:hAnsi="Arial" w:cs="Arial"/>
+          <w:color w:val="006000"/>
+          <w:sz w:val="26"/>
+          <w:szCs w:val="26"/>
+        </w:rPr>
+        <w:t>bowerrc</w:t>
+      </w:r>
+      <w:proofErr w:type="spellEnd"/>
       <w:r>
         <w:rPr>
           <w:rFonts w:ascii="Arial" w:hAnsi="Arial" w:cs="Arial"/>
@@ -2861,8 +3211,20 @@
           <w:sz w:val="26"/>
           <w:szCs w:val="26"/>
         </w:rPr>
-        <w:t>.editorconfig</w:t>
-      </w:r>
+        <w:t>.</w:t>
+      </w:r>
+      <w:proofErr w:type="spellStart"/>
+      <w:r>
+        <w:rPr>
+          <w:rStyle w:val="HTMLCode"/>
+          <w:rFonts w:ascii="Arial" w:eastAsiaTheme="majorEastAsia" w:hAnsi="Arial" w:cs="Arial"/>
+          <w:color w:val="006000"/>
+          <w:sz w:val="26"/>
+          <w:szCs w:val="26"/>
+        </w:rPr>
+        <w:t>editorconfig</w:t>
+      </w:r>
+      <w:proofErr w:type="spellEnd"/>
       <w:r>
         <w:rPr>
           <w:rFonts w:ascii="Arial" w:hAnsi="Arial" w:cs="Arial"/>
@@ -2872,18 +3234,40 @@
         </w:rPr>
         <w:t> - </w:t>
       </w:r>
-      <w:hyperlink r:id="rId11" w:history="1">
-        <w:r>
-          <w:rPr>
-            <w:rStyle w:val="Hyperlink"/>
-            <w:rFonts w:ascii="Arial" w:hAnsi="Arial" w:cs="Arial"/>
-            <w:color w:val="4183C4"/>
-            <w:sz w:val="26"/>
-            <w:szCs w:val="26"/>
-          </w:rPr>
-          <w:t>EditorConfig</w:t>
-        </w:r>
-      </w:hyperlink>
+      <w:proofErr w:type="spellStart"/>
+      <w:r>
+        <w:fldChar w:fldCharType="begin"/>
+      </w:r>
+      <w:r>
+        <w:instrText xml:space="preserve"> HYPERLINK "http://www.google</w:instrText>
+      </w:r>
+      <w:r>
+        <w:instrText xml:space="preserve">.com/url?q=http%3A%2F%2Feditorconfig.org%2F&amp;sa=D&amp;sntz=1&amp;usg=AFrqEzfknQlosdkilhNlH5QVJbfI06vOOg" </w:instrText>
+      </w:r>
+      <w:r>
+        <w:fldChar w:fldCharType="separate"/>
+      </w:r>
+      <w:r>
+        <w:rPr>
+          <w:rStyle w:val="Hyperlink"/>
+          <w:rFonts w:ascii="Arial" w:hAnsi="Arial" w:cs="Arial"/>
+          <w:color w:val="4183C4"/>
+          <w:sz w:val="26"/>
+          <w:szCs w:val="26"/>
+        </w:rPr>
+        <w:t>EditorConfig</w:t>
+      </w:r>
+      <w:proofErr w:type="spellEnd"/>
+      <w:r>
+        <w:rPr>
+          <w:rStyle w:val="Hyperlink"/>
+          <w:rFonts w:ascii="Arial" w:hAnsi="Arial" w:cs="Arial"/>
+          <w:color w:val="4183C4"/>
+          <w:sz w:val="26"/>
+          <w:szCs w:val="26"/>
+        </w:rPr>
+        <w:fldChar w:fldCharType="end"/>
+      </w:r>
       <w:r>
         <w:rPr>
           <w:rFonts w:ascii="Arial" w:hAnsi="Arial" w:cs="Arial"/>
@@ -2926,8 +3310,20 @@
           <w:sz w:val="26"/>
           <w:szCs w:val="26"/>
         </w:rPr>
-        <w:t>.gitattributes</w:t>
-      </w:r>
+        <w:t>.</w:t>
+      </w:r>
+      <w:proofErr w:type="spellStart"/>
+      <w:r>
+        <w:rPr>
+          <w:rStyle w:val="HTMLCode"/>
+          <w:rFonts w:ascii="Arial" w:eastAsiaTheme="majorEastAsia" w:hAnsi="Arial" w:cs="Arial"/>
+          <w:color w:val="006000"/>
+          <w:sz w:val="26"/>
+          <w:szCs w:val="26"/>
+        </w:rPr>
+        <w:t>gitattributes</w:t>
+      </w:r>
+      <w:proofErr w:type="spellEnd"/>
       <w:r>
         <w:rPr>
           <w:rFonts w:ascii="Arial" w:hAnsi="Arial" w:cs="Arial"/>
@@ -2937,18 +3333,40 @@
         </w:rPr>
         <w:t> - </w:t>
       </w:r>
-      <w:hyperlink r:id="rId12" w:history="1">
-        <w:r>
-          <w:rPr>
-            <w:rStyle w:val="Hyperlink"/>
-            <w:rFonts w:ascii="Arial" w:hAnsi="Arial" w:cs="Arial"/>
-            <w:color w:val="4183C4"/>
-            <w:sz w:val="26"/>
-            <w:szCs w:val="26"/>
-          </w:rPr>
-          <w:t>Git</w:t>
-        </w:r>
-      </w:hyperlink>
+      <w:proofErr w:type="spellStart"/>
+      <w:r>
+        <w:fldChar w:fldCharType="begin"/>
+      </w:r>
+      <w:r>
+        <w:instrText xml:space="preserve"> HYPERLINK "http://www.google.com/url?q=http%3A%2F%2Fgit-scm.com%2F&amp;sa=D&amp;sntz=1</w:instrText>
+      </w:r>
+      <w:r>
+        <w:instrText xml:space="preserve">&amp;usg=AFrqEzdDN-WxlNAp0BLVVg0b2-ltMcAo6g" </w:instrText>
+      </w:r>
+      <w:r>
+        <w:fldChar w:fldCharType="separate"/>
+      </w:r>
+      <w:r>
+        <w:rPr>
+          <w:rStyle w:val="Hyperlink"/>
+          <w:rFonts w:ascii="Arial" w:hAnsi="Arial" w:cs="Arial"/>
+          <w:color w:val="4183C4"/>
+          <w:sz w:val="26"/>
+          <w:szCs w:val="26"/>
+        </w:rPr>
+        <w:t>Git</w:t>
+      </w:r>
+      <w:proofErr w:type="spellEnd"/>
+      <w:r>
+        <w:rPr>
+          <w:rStyle w:val="Hyperlink"/>
+          <w:rFonts w:ascii="Arial" w:hAnsi="Arial" w:cs="Arial"/>
+          <w:color w:val="4183C4"/>
+          <w:sz w:val="26"/>
+          <w:szCs w:val="26"/>
+        </w:rPr>
+        <w:fldChar w:fldCharType="end"/>
+      </w:r>
       <w:r>
         <w:rPr>
           <w:rFonts w:ascii="Arial" w:hAnsi="Arial" w:cs="Arial"/>
@@ -2982,16 +3400,48 @@
           <w:sz w:val="26"/>
           <w:szCs w:val="26"/>
         </w:rPr>
-        <w:t>.gitignore</w:t>
-      </w:r>
-      <w:r>
-        <w:rPr>
-          <w:rFonts w:ascii="Arial" w:hAnsi="Arial" w:cs="Arial"/>
-          <w:color w:val="333333"/>
-          <w:sz w:val="26"/>
-          <w:szCs w:val="26"/>
-        </w:rPr>
-        <w:t> - default Git ignore files and folders</w:t>
+        <w:t>.</w:t>
+      </w:r>
+      <w:proofErr w:type="spellStart"/>
+      <w:r>
+        <w:rPr>
+          <w:rStyle w:val="HTMLCode"/>
+          <w:rFonts w:ascii="Arial" w:eastAsiaTheme="majorEastAsia" w:hAnsi="Arial" w:cs="Arial"/>
+          <w:color w:val="006000"/>
+          <w:sz w:val="26"/>
+          <w:szCs w:val="26"/>
+        </w:rPr>
+        <w:t>gitignore</w:t>
+      </w:r>
+      <w:proofErr w:type="spellEnd"/>
+      <w:r>
+        <w:rPr>
+          <w:rFonts w:ascii="Arial" w:hAnsi="Arial" w:cs="Arial"/>
+          <w:color w:val="333333"/>
+          <w:sz w:val="26"/>
+          <w:szCs w:val="26"/>
+        </w:rPr>
+        <w:t xml:space="preserve"> - default </w:t>
+      </w:r>
+      <w:proofErr w:type="spellStart"/>
+      <w:r>
+        <w:rPr>
+          <w:rFonts w:ascii="Arial" w:hAnsi="Arial" w:cs="Arial"/>
+          <w:color w:val="333333"/>
+          <w:sz w:val="26"/>
+          <w:szCs w:val="26"/>
+        </w:rPr>
+        <w:t>Git</w:t>
+      </w:r>
+      <w:proofErr w:type="spellEnd"/>
+      <w:r>
+        <w:rPr>
+          <w:rFonts w:ascii="Arial" w:hAnsi="Arial" w:cs="Arial"/>
+          <w:color w:val="333333"/>
+          <w:sz w:val="26"/>
+          <w:szCs w:val="26"/>
+        </w:rPr>
+        <w:t xml:space="preserve"> ignore files and folders</w:t>
       </w:r>
     </w:p>
     <w:p>
@@ -3017,8 +3467,20 @@
           <w:sz w:val="26"/>
           <w:szCs w:val="26"/>
         </w:rPr>
-        <w:t>.jshitrc</w:t>
-      </w:r>
+        <w:t>.</w:t>
+      </w:r>
+      <w:proofErr w:type="spellStart"/>
+      <w:r>
+        <w:rPr>
+          <w:rStyle w:val="HTMLCode"/>
+          <w:rFonts w:ascii="Arial" w:eastAsiaTheme="majorEastAsia" w:hAnsi="Arial" w:cs="Arial"/>
+          <w:color w:val="006000"/>
+          <w:sz w:val="26"/>
+          <w:szCs w:val="26"/>
+        </w:rPr>
+        <w:t>jshitrc</w:t>
+      </w:r>
+      <w:proofErr w:type="spellEnd"/>
       <w:r>
         <w:rPr>
           <w:rFonts w:ascii="Arial" w:hAnsi="Arial" w:cs="Arial"/>
@@ -3028,18 +3490,40 @@
         </w:rPr>
         <w:t> - </w:t>
       </w:r>
-      <w:hyperlink r:id="rId13" w:history="1">
-        <w:r>
-          <w:rPr>
-            <w:rStyle w:val="Hyperlink"/>
-            <w:rFonts w:ascii="Arial" w:hAnsi="Arial" w:cs="Arial"/>
-            <w:color w:val="4183C4"/>
-            <w:sz w:val="26"/>
-            <w:szCs w:val="26"/>
-          </w:rPr>
-          <w:t>JSHint</w:t>
-        </w:r>
-      </w:hyperlink>
+      <w:proofErr w:type="spellStart"/>
+      <w:r>
+        <w:fldChar w:fldCharType="begin"/>
+      </w:r>
+      <w:r>
+        <w:instrText xml:space="preserve"> HYPERLINK "http://www.google.com/url?q=http%3A%2F%2Fwww.jshint.com%2F&amp;sa=D&amp;sntz=1&amp;u</w:instrText>
+      </w:r>
+      <w:r>
+        <w:instrText xml:space="preserve">sg=AFrqEzeGqTiKioi3nUU18ekpFqGZYuwH8w" </w:instrText>
+      </w:r>
+      <w:r>
+        <w:fldChar w:fldCharType="separate"/>
+      </w:r>
+      <w:r>
+        <w:rPr>
+          <w:rStyle w:val="Hyperlink"/>
+          <w:rFonts w:ascii="Arial" w:hAnsi="Arial" w:cs="Arial"/>
+          <w:color w:val="4183C4"/>
+          <w:sz w:val="26"/>
+          <w:szCs w:val="26"/>
+        </w:rPr>
+        <w:t>JSHint</w:t>
+      </w:r>
+      <w:proofErr w:type="spellEnd"/>
+      <w:r>
+        <w:rPr>
+          <w:rStyle w:val="Hyperlink"/>
+          <w:rFonts w:ascii="Arial" w:hAnsi="Arial" w:cs="Arial"/>
+          <w:color w:val="4183C4"/>
+          <w:sz w:val="26"/>
+          <w:szCs w:val="26"/>
+        </w:rPr>
+        <w:fldChar w:fldCharType="end"/>
+      </w:r>
       <w:r>
         <w:rPr>
           <w:rFonts w:ascii="Arial" w:hAnsi="Arial" w:cs="Arial"/>
@@ -3133,7 +3617,51 @@
           <w:sz w:val="26"/>
           <w:szCs w:val="26"/>
         </w:rPr>
-        <w:t>Always check your javascript code for JSHint error and fix it immediately!</w:t>
+        <w:t xml:space="preserve">Always check your </w:t>
+      </w:r>
+      <w:proofErr w:type="spellStart"/>
+      <w:r>
+        <w:rPr>
+          <w:rFonts w:ascii="Arial" w:eastAsia="Times New Roman" w:hAnsi="Arial" w:cs="Arial"/>
+          <w:bCs/>
+          <w:color w:val="333333"/>
+          <w:sz w:val="26"/>
+          <w:szCs w:val="26"/>
+        </w:rPr>
+        <w:t>javascript</w:t>
+      </w:r>
+      <w:proofErr w:type="spellEnd"/>
+      <w:r>
+        <w:rPr>
+          <w:rFonts w:ascii="Arial" w:eastAsia="Times New Roman" w:hAnsi="Arial" w:cs="Arial"/>
+          <w:bCs/>
+          <w:color w:val="333333"/>
+          <w:sz w:val="26"/>
+          <w:szCs w:val="26"/>
+        </w:rPr>
+        <w:t xml:space="preserve"> code for </w:t>
+      </w:r>
+      <w:proofErr w:type="spellStart"/>
+      <w:r>
+        <w:rPr>
+          <w:rFonts w:ascii="Arial" w:eastAsia="Times New Roman" w:hAnsi="Arial" w:cs="Arial"/>
+          <w:bCs/>
+          <w:color w:val="333333"/>
+          <w:sz w:val="26"/>
+          <w:szCs w:val="26"/>
+        </w:rPr>
+        <w:t>JSHint</w:t>
+      </w:r>
+      <w:proofErr w:type="spellEnd"/>
+      <w:r>
+        <w:rPr>
+          <w:rFonts w:ascii="Arial" w:eastAsia="Times New Roman" w:hAnsi="Arial" w:cs="Arial"/>
+          <w:bCs/>
+          <w:color w:val="333333"/>
+          <w:sz w:val="26"/>
+          <w:szCs w:val="26"/>
+        </w:rPr>
+        <w:t xml:space="preserve"> error and fix it immediately!</w:t>
       </w:r>
     </w:p>
     <w:p>
@@ -3160,7 +3688,29 @@
           <w:sz w:val="26"/>
           <w:szCs w:val="26"/>
         </w:rPr>
-        <w:t>Because WebStorm has this feature, so there is no excuse for not using it!</w:t>
+        <w:t xml:space="preserve">Because </w:t>
+      </w:r>
+      <w:proofErr w:type="spellStart"/>
+      <w:r>
+        <w:rPr>
+          <w:rFonts w:ascii="Arial" w:eastAsia="Times New Roman" w:hAnsi="Arial" w:cs="Arial"/>
+          <w:bCs/>
+          <w:color w:val="333333"/>
+          <w:sz w:val="26"/>
+          <w:szCs w:val="26"/>
+        </w:rPr>
+        <w:t>WebStorm</w:t>
+      </w:r>
+      <w:proofErr w:type="spellEnd"/>
+      <w:r>
+        <w:rPr>
+          <w:rFonts w:ascii="Arial" w:eastAsia="Times New Roman" w:hAnsi="Arial" w:cs="Arial"/>
+          <w:bCs/>
+          <w:color w:val="333333"/>
+          <w:sz w:val="26"/>
+          <w:szCs w:val="26"/>
+        </w:rPr>
+        <w:t xml:space="preserve"> has this feature, so there is no excuse for not using it!</w:t>
       </w:r>
     </w:p>
     <w:p>
@@ -3255,6 +3805,7 @@
           <w:szCs w:val="24"/>
         </w:rPr>
       </w:pPr>
+      <w:proofErr w:type="spellStart"/>
       <w:r>
         <w:rPr>
           <w:rFonts w:ascii="Helvetica" w:eastAsia="Times New Roman" w:hAnsi="Helvetica" w:cs="Times New Roman"/>
@@ -3266,6 +3817,7 @@
         </w:rPr>
         <w:t>camelCase</w:t>
       </w:r>
+      <w:proofErr w:type="spellEnd"/>
       <w:r>
         <w:rPr>
           <w:rFonts w:ascii="Helvetica" w:eastAsia="Times New Roman" w:hAnsi="Helvetica" w:cs="Times New Roman"/>
@@ -3291,6 +3843,7 @@
           <w:szCs w:val="24"/>
         </w:rPr>
       </w:pPr>
+      <w:proofErr w:type="spellStart"/>
       <w:r>
         <w:rPr>
           <w:rFonts w:ascii="Helvetica" w:eastAsia="Times New Roman" w:hAnsi="Helvetica" w:cs="Times New Roman"/>
@@ -3302,6 +3855,7 @@
         </w:rPr>
         <w:t>UpperCamelCase</w:t>
       </w:r>
+      <w:proofErr w:type="spellEnd"/>
       <w:r>
         <w:rPr>
           <w:rFonts w:ascii="Helvetica" w:eastAsia="Times New Roman" w:hAnsi="Helvetica" w:cs="Times New Roman"/>
@@ -3475,6 +4029,7 @@
         </w:rPr>
         <w:t> instead of </w:t>
       </w:r>
+      <w:proofErr w:type="spellStart"/>
       <w:r>
         <w:rPr>
           <w:rFonts w:ascii="Consolas" w:eastAsia="Times New Roman" w:hAnsi="Consolas" w:cs="Consolas"/>
@@ -3483,6 +4038,7 @@
         </w:rPr>
         <w:t>setTimeout</w:t>
       </w:r>
+      <w:proofErr w:type="spellEnd"/>
     </w:p>
     <w:p>
       <w:pPr>
@@ -3516,6 +4072,7 @@
         </w:rPr>
         <w:t> instead of </w:t>
       </w:r>
+      <w:proofErr w:type="spellStart"/>
       <w:r>
         <w:rPr>
           <w:rFonts w:ascii="Consolas" w:eastAsia="Times New Roman" w:hAnsi="Consolas" w:cs="Consolas"/>
@@ -3524,6 +4081,7 @@
         </w:rPr>
         <w:t>setInterval</w:t>
       </w:r>
+      <w:proofErr w:type="spellEnd"/>
     </w:p>
     <w:p>
       <w:pPr>
@@ -3645,8 +4203,18 @@
           <w:color w:val="006000"/>
           <w:sz w:val="21"/>
         </w:rPr>
-        <w:t>$.ajax</w:t>
-      </w:r>
+        <w:t>$.</w:t>
+      </w:r>
+      <w:proofErr w:type="spellStart"/>
+      <w:r>
+        <w:rPr>
+          <w:rFonts w:ascii="Consolas" w:eastAsia="Times New Roman" w:hAnsi="Consolas" w:cs="Consolas"/>
+          <w:color w:val="006000"/>
+          <w:sz w:val="21"/>
+        </w:rPr>
+        <w:t>ajax</w:t>
+      </w:r>
+      <w:proofErr w:type="spellEnd"/>
     </w:p>
     <w:p>
       <w:pPr>
@@ -3666,17 +4234,9 @@
           <w:sz w:val="24"/>
           <w:szCs w:val="24"/>
         </w:rPr>
-        <w:lastRenderedPageBreak/>
-        <w:t>This will make your testing easier and in some cases prevent unexpected behaviour (for example, if you missed </w:t>
-      </w:r>
-      <w:r>
-        <w:rPr>
-          <w:rFonts w:ascii="Consolas" w:eastAsia="Times New Roman" w:hAnsi="Consolas" w:cs="Consolas"/>
-          <w:color w:val="333333"/>
-          <w:sz w:val="21"/>
-        </w:rPr>
-        <w:t>$scope.$apply</w:t>
-      </w:r>
+        <w:t xml:space="preserve">This will make your testing easier and in some cases prevent unexpected </w:t>
+      </w:r>
+      <w:proofErr w:type="spellStart"/>
       <w:r>
         <w:rPr>
           <w:rFonts w:ascii="Helvetica" w:eastAsia="Times New Roman" w:hAnsi="Helvetica" w:cs="Times New Roman"/>
@@ -3684,8 +4244,64 @@
           <w:sz w:val="24"/>
           <w:szCs w:val="24"/>
         </w:rPr>
+        <w:t>behaviour</w:t>
+      </w:r>
+      <w:proofErr w:type="spellEnd"/>
+      <w:r>
+        <w:rPr>
+          <w:rFonts w:ascii="Helvetica" w:eastAsia="Times New Roman" w:hAnsi="Helvetica" w:cs="Times New Roman"/>
+          <w:color w:val="333333"/>
+          <w:sz w:val="24"/>
+          <w:szCs w:val="24"/>
+        </w:rPr>
+        <w:t xml:space="preserve"> (for example, if you missed </w:t>
+      </w:r>
+      <w:r>
+        <w:rPr>
+          <w:rFonts w:ascii="Consolas" w:eastAsia="Times New Roman" w:hAnsi="Consolas" w:cs="Consolas"/>
+          <w:color w:val="333333"/>
+          <w:sz w:val="21"/>
+        </w:rPr>
+        <w:t>$</w:t>
+      </w:r>
+      <w:proofErr w:type="spellStart"/>
+      <w:r>
+        <w:rPr>
+          <w:rFonts w:ascii="Consolas" w:eastAsia="Times New Roman" w:hAnsi="Consolas" w:cs="Consolas"/>
+          <w:color w:val="333333"/>
+          <w:sz w:val="21"/>
+        </w:rPr>
+        <w:t>scope</w:t>
+      </w:r>
+      <w:proofErr w:type="gramStart"/>
+      <w:r>
+        <w:rPr>
+          <w:rFonts w:ascii="Consolas" w:eastAsia="Times New Roman" w:hAnsi="Consolas" w:cs="Consolas"/>
+          <w:color w:val="333333"/>
+          <w:sz w:val="21"/>
+        </w:rPr>
+        <w:t>.$</w:t>
+      </w:r>
+      <w:proofErr w:type="gramEnd"/>
+      <w:r>
+        <w:rPr>
+          <w:rFonts w:ascii="Consolas" w:eastAsia="Times New Roman" w:hAnsi="Consolas" w:cs="Consolas"/>
+          <w:color w:val="333333"/>
+          <w:sz w:val="21"/>
+        </w:rPr>
+        <w:t>apply</w:t>
+      </w:r>
+      <w:proofErr w:type="spellEnd"/>
+      <w:r>
+        <w:rPr>
+          <w:rFonts w:ascii="Helvetica" w:eastAsia="Times New Roman" w:hAnsi="Helvetica" w:cs="Times New Roman"/>
+          <w:color w:val="333333"/>
+          <w:sz w:val="24"/>
+          <w:szCs w:val="24"/>
+        </w:rPr>
         <w:t> in </w:t>
       </w:r>
+      <w:proofErr w:type="spellStart"/>
       <w:r>
         <w:rPr>
           <w:rFonts w:ascii="Consolas" w:eastAsia="Times New Roman" w:hAnsi="Consolas" w:cs="Consolas"/>
@@ -3694,6 +4310,7 @@
         </w:rPr>
         <w:t>setTimeout</w:t>
       </w:r>
+      <w:proofErr w:type="spellEnd"/>
       <w:r>
         <w:rPr>
           <w:rFonts w:ascii="Helvetica" w:eastAsia="Times New Roman" w:hAnsi="Helvetica" w:cs="Times New Roman"/>
@@ -3829,7 +4446,31 @@
           <w:sz w:val="24"/>
           <w:szCs w:val="24"/>
         </w:rPr>
-        <w:t>Don't use globals. Resolve all dependencies using Dependency Injection.</w:t>
+        <w:t xml:space="preserve">Don't use </w:t>
+      </w:r>
+      <w:proofErr w:type="spellStart"/>
+      <w:r>
+        <w:rPr>
+          <w:rFonts w:ascii="Helvetica" w:eastAsia="Times New Roman" w:hAnsi="Helvetica" w:cs="Times New Roman"/>
+          <w:b/>
+          <w:bCs/>
+          <w:color w:val="333333"/>
+          <w:sz w:val="24"/>
+          <w:szCs w:val="24"/>
+        </w:rPr>
+        <w:t>globals</w:t>
+      </w:r>
+      <w:proofErr w:type="spellEnd"/>
+      <w:r>
+        <w:rPr>
+          <w:rFonts w:ascii="Helvetica" w:eastAsia="Times New Roman" w:hAnsi="Helvetica" w:cs="Times New Roman"/>
+          <w:b/>
+          <w:bCs/>
+          <w:color w:val="333333"/>
+          <w:sz w:val="24"/>
+          <w:szCs w:val="24"/>
+        </w:rPr>
+        <w:t>. Resolve all dependencies using Dependency Injection.</w:t>
       </w:r>
     </w:p>
     <w:p>
@@ -3902,7 +4543,6 @@
           <w:sz w:val="44"/>
           <w:szCs w:val="44"/>
         </w:rPr>
-        <w:lastRenderedPageBreak/>
         <w:t>Directives</w:t>
       </w:r>
     </w:p>
@@ -3955,6 +4595,7 @@
         </w:rPr>
         <w:t>Name your directives with </w:t>
       </w:r>
+      <w:proofErr w:type="spellStart"/>
       <w:r>
         <w:rPr>
           <w:rFonts w:ascii="Arial" w:eastAsia="Times New Roman" w:hAnsi="Arial" w:cs="Arial"/>
@@ -3966,6 +4607,7 @@
         </w:rPr>
         <w:t>lowerCamelCase</w:t>
       </w:r>
+      <w:proofErr w:type="spellEnd"/>
       <w:r>
         <w:rPr>
           <w:rFonts w:ascii="Arial" w:eastAsia="Times New Roman" w:hAnsi="Arial" w:cs="Arial"/>
@@ -4187,7 +4829,27 @@
                 <w:sz w:val="21"/>
                 <w:szCs w:val="21"/>
               </w:rPr>
-              <w:t>'directiveName'</w:t>
+              <w:t>'</w:t>
+            </w:r>
+            <w:proofErr w:type="spellStart"/>
+            <w:r>
+              <w:rPr>
+                <w:rFonts w:ascii="Courier New" w:eastAsia="Courier New" w:hAnsi="Courier New" w:cs="Courier New"/>
+                <w:color w:val="00B050"/>
+                <w:sz w:val="21"/>
+                <w:szCs w:val="21"/>
+              </w:rPr>
+              <w:t>directiveName</w:t>
+            </w:r>
+            <w:proofErr w:type="spellEnd"/>
+            <w:r>
+              <w:rPr>
+                <w:rFonts w:ascii="Courier New" w:eastAsia="Courier New" w:hAnsi="Courier New" w:cs="Courier New"/>
+                <w:color w:val="00B050"/>
+                <w:sz w:val="21"/>
+                <w:szCs w:val="21"/>
+              </w:rPr>
+              <w:t>'</w:t>
             </w:r>
             <w:r>
               <w:rPr>
@@ -4215,6 +4877,7 @@
               </w:rPr>
               <w:t xml:space="preserve"> (</w:t>
             </w:r>
+            <w:proofErr w:type="spellStart"/>
             <w:r>
               <w:rPr>
                 <w:rFonts w:ascii="Courier New" w:eastAsia="Courier New" w:hAnsi="Courier New" w:cs="Courier New"/>
@@ -4224,6 +4887,7 @@
               </w:rPr>
               <w:t>injectables</w:t>
             </w:r>
+            <w:proofErr w:type="spellEnd"/>
             <w:r>
               <w:rPr>
                 <w:rFonts w:ascii="Courier New" w:eastAsia="Courier New" w:hAnsi="Courier New" w:cs="Courier New"/>
@@ -4363,7 +5027,25 @@
                 <w:sz w:val="21"/>
                 <w:szCs w:val="21"/>
               </w:rPr>
-              <w:t xml:space="preserve">    templateUrl: </w:t>
+              <w:t xml:space="preserve">    </w:t>
+            </w:r>
+            <w:proofErr w:type="spellStart"/>
+            <w:r>
+              <w:rPr>
+                <w:rFonts w:ascii="Courier New" w:eastAsia="Courier New" w:hAnsi="Courier New" w:cs="Courier New"/>
+                <w:sz w:val="21"/>
+                <w:szCs w:val="21"/>
+              </w:rPr>
+              <w:t>templateUrl</w:t>
+            </w:r>
+            <w:proofErr w:type="spellEnd"/>
+            <w:r>
+              <w:rPr>
+                <w:rFonts w:ascii="Courier New" w:eastAsia="Courier New" w:hAnsi="Courier New" w:cs="Courier New"/>
+                <w:sz w:val="21"/>
+                <w:szCs w:val="21"/>
+              </w:rPr>
+              <w:t xml:space="preserve">: </w:t>
             </w:r>
             <w:r>
               <w:rPr>
@@ -4468,7 +5150,25 @@
                 <w:sz w:val="21"/>
                 <w:szCs w:val="21"/>
               </w:rPr>
-              <w:t xml:space="preserve">    transclude: </w:t>
+              <w:t xml:space="preserve">    </w:t>
+            </w:r>
+            <w:proofErr w:type="spellStart"/>
+            <w:r>
+              <w:rPr>
+                <w:rFonts w:ascii="Courier New" w:eastAsia="Courier New" w:hAnsi="Courier New" w:cs="Courier New"/>
+                <w:sz w:val="21"/>
+                <w:szCs w:val="21"/>
+              </w:rPr>
+              <w:t>transclude</w:t>
+            </w:r>
+            <w:proofErr w:type="spellEnd"/>
+            <w:r>
+              <w:rPr>
+                <w:rFonts w:ascii="Courier New" w:eastAsia="Courier New" w:hAnsi="Courier New" w:cs="Courier New"/>
+                <w:sz w:val="21"/>
+                <w:szCs w:val="21"/>
+              </w:rPr>
+              <w:t xml:space="preserve">: </w:t>
             </w:r>
             <w:r>
               <w:rPr>
@@ -4684,7 +5384,43 @@
                 <w:sz w:val="21"/>
                 <w:szCs w:val="21"/>
               </w:rPr>
-              <w:t>,function($scope, $element, $attrs, otherInjectables) { ... }],</w:t>
+              <w:t>,function($scope, $element, $</w:t>
+            </w:r>
+            <w:proofErr w:type="spellStart"/>
+            <w:r>
+              <w:rPr>
+                <w:rFonts w:ascii="Courier New" w:eastAsia="Courier New" w:hAnsi="Courier New" w:cs="Courier New"/>
+                <w:sz w:val="21"/>
+                <w:szCs w:val="21"/>
+              </w:rPr>
+              <w:t>attrs</w:t>
+            </w:r>
+            <w:proofErr w:type="spellEnd"/>
+            <w:r>
+              <w:rPr>
+                <w:rFonts w:ascii="Courier New" w:eastAsia="Courier New" w:hAnsi="Courier New" w:cs="Courier New"/>
+                <w:sz w:val="21"/>
+                <w:szCs w:val="21"/>
+              </w:rPr>
+              <w:t xml:space="preserve">, </w:t>
+            </w:r>
+            <w:proofErr w:type="spellStart"/>
+            <w:r>
+              <w:rPr>
+                <w:rFonts w:ascii="Courier New" w:eastAsia="Courier New" w:hAnsi="Courier New" w:cs="Courier New"/>
+                <w:sz w:val="21"/>
+                <w:szCs w:val="21"/>
+              </w:rPr>
+              <w:t>otherInjectables</w:t>
+            </w:r>
+            <w:proofErr w:type="spellEnd"/>
+            <w:r>
+              <w:rPr>
+                <w:rFonts w:ascii="Courier New" w:eastAsia="Courier New" w:hAnsi="Courier New" w:cs="Courier New"/>
+                <w:sz w:val="21"/>
+                <w:szCs w:val="21"/>
+              </w:rPr>
+              <w:t>) { ... }],</w:t>
             </w:r>
           </w:p>
           <w:p>
@@ -4738,7 +5474,61 @@
                 <w:sz w:val="21"/>
                 <w:szCs w:val="21"/>
               </w:rPr>
-              <w:t>(tElement, tAttrs, transclude) {</w:t>
+              <w:t>(</w:t>
+            </w:r>
+            <w:proofErr w:type="spellStart"/>
+            <w:r>
+              <w:rPr>
+                <w:rFonts w:ascii="Courier New" w:eastAsia="Courier New" w:hAnsi="Courier New" w:cs="Courier New"/>
+                <w:sz w:val="21"/>
+                <w:szCs w:val="21"/>
+              </w:rPr>
+              <w:t>tElement</w:t>
+            </w:r>
+            <w:proofErr w:type="spellEnd"/>
+            <w:r>
+              <w:rPr>
+                <w:rFonts w:ascii="Courier New" w:eastAsia="Courier New" w:hAnsi="Courier New" w:cs="Courier New"/>
+                <w:sz w:val="21"/>
+                <w:szCs w:val="21"/>
+              </w:rPr>
+              <w:t xml:space="preserve">, </w:t>
+            </w:r>
+            <w:proofErr w:type="spellStart"/>
+            <w:r>
+              <w:rPr>
+                <w:rFonts w:ascii="Courier New" w:eastAsia="Courier New" w:hAnsi="Courier New" w:cs="Courier New"/>
+                <w:sz w:val="21"/>
+                <w:szCs w:val="21"/>
+              </w:rPr>
+              <w:t>tAttrs</w:t>
+            </w:r>
+            <w:proofErr w:type="spellEnd"/>
+            <w:r>
+              <w:rPr>
+                <w:rFonts w:ascii="Courier New" w:eastAsia="Courier New" w:hAnsi="Courier New" w:cs="Courier New"/>
+                <w:sz w:val="21"/>
+                <w:szCs w:val="21"/>
+              </w:rPr>
+              <w:t xml:space="preserve">, </w:t>
+            </w:r>
+            <w:proofErr w:type="spellStart"/>
+            <w:r>
+              <w:rPr>
+                <w:rFonts w:ascii="Courier New" w:eastAsia="Courier New" w:hAnsi="Courier New" w:cs="Courier New"/>
+                <w:sz w:val="21"/>
+                <w:szCs w:val="21"/>
+              </w:rPr>
+              <w:t>transclude</w:t>
+            </w:r>
+            <w:proofErr w:type="spellEnd"/>
+            <w:r>
+              <w:rPr>
+                <w:rFonts w:ascii="Courier New" w:eastAsia="Courier New" w:hAnsi="Courier New" w:cs="Courier New"/>
+                <w:sz w:val="21"/>
+                <w:szCs w:val="21"/>
+              </w:rPr>
+              <w:t>) {</w:t>
             </w:r>
           </w:p>
           <w:p>
@@ -4812,6 +5602,7 @@
               </w:rPr>
               <w:t xml:space="preserve"> </w:t>
             </w:r>
+            <w:proofErr w:type="spellStart"/>
             <w:r>
               <w:rPr>
                 <w:rFonts w:ascii="Courier New" w:eastAsia="Courier New" w:hAnsi="Courier New" w:cs="Courier New"/>
@@ -4821,13 +5612,50 @@
               </w:rPr>
               <w:t>preLink</w:t>
             </w:r>
-            <w:r>
-              <w:rPr>
-                <w:rFonts w:ascii="Courier New" w:eastAsia="Courier New" w:hAnsi="Courier New" w:cs="Courier New"/>
-                <w:sz w:val="21"/>
-                <w:szCs w:val="21"/>
-              </w:rPr>
-              <w:t>(scope, iElement, iAttrs, controller) { ... },</w:t>
+            <w:proofErr w:type="spellEnd"/>
+            <w:r>
+              <w:rPr>
+                <w:rFonts w:ascii="Courier New" w:eastAsia="Courier New" w:hAnsi="Courier New" w:cs="Courier New"/>
+                <w:sz w:val="21"/>
+                <w:szCs w:val="21"/>
+              </w:rPr>
+              <w:t xml:space="preserve">(scope, </w:t>
+            </w:r>
+            <w:proofErr w:type="spellStart"/>
+            <w:r>
+              <w:rPr>
+                <w:rFonts w:ascii="Courier New" w:eastAsia="Courier New" w:hAnsi="Courier New" w:cs="Courier New"/>
+                <w:sz w:val="21"/>
+                <w:szCs w:val="21"/>
+              </w:rPr>
+              <w:t>iElement</w:t>
+            </w:r>
+            <w:proofErr w:type="spellEnd"/>
+            <w:r>
+              <w:rPr>
+                <w:rFonts w:ascii="Courier New" w:eastAsia="Courier New" w:hAnsi="Courier New" w:cs="Courier New"/>
+                <w:sz w:val="21"/>
+                <w:szCs w:val="21"/>
+              </w:rPr>
+              <w:t xml:space="preserve">, </w:t>
+            </w:r>
+            <w:proofErr w:type="spellStart"/>
+            <w:r>
+              <w:rPr>
+                <w:rFonts w:ascii="Courier New" w:eastAsia="Courier New" w:hAnsi="Courier New" w:cs="Courier New"/>
+                <w:sz w:val="21"/>
+                <w:szCs w:val="21"/>
+              </w:rPr>
+              <w:t>iAttrs</w:t>
+            </w:r>
+            <w:proofErr w:type="spellEnd"/>
+            <w:r>
+              <w:rPr>
+                <w:rFonts w:ascii="Courier New" w:eastAsia="Courier New" w:hAnsi="Courier New" w:cs="Courier New"/>
+                <w:sz w:val="21"/>
+                <w:szCs w:val="21"/>
+              </w:rPr>
+              <w:t>, controller) { ... },</w:t>
             </w:r>
           </w:p>
           <w:p>
@@ -4866,6 +5694,7 @@
               </w:rPr>
               <w:t xml:space="preserve"> </w:t>
             </w:r>
+            <w:proofErr w:type="spellStart"/>
             <w:r>
               <w:rPr>
                 <w:rFonts w:ascii="Courier New" w:eastAsia="Courier New" w:hAnsi="Courier New" w:cs="Courier New"/>
@@ -4875,13 +5704,50 @@
               </w:rPr>
               <w:t>postLink</w:t>
             </w:r>
-            <w:r>
-              <w:rPr>
-                <w:rFonts w:ascii="Courier New" w:eastAsia="Courier New" w:hAnsi="Courier New" w:cs="Courier New"/>
-                <w:sz w:val="21"/>
-                <w:szCs w:val="21"/>
-              </w:rPr>
-              <w:t xml:space="preserve">(scope, iElement, iAttrs, controller) { </w:t>
+            <w:proofErr w:type="spellEnd"/>
+            <w:r>
+              <w:rPr>
+                <w:rFonts w:ascii="Courier New" w:eastAsia="Courier New" w:hAnsi="Courier New" w:cs="Courier New"/>
+                <w:sz w:val="21"/>
+                <w:szCs w:val="21"/>
+              </w:rPr>
+              <w:t xml:space="preserve">(scope, </w:t>
+            </w:r>
+            <w:proofErr w:type="spellStart"/>
+            <w:r>
+              <w:rPr>
+                <w:rFonts w:ascii="Courier New" w:eastAsia="Courier New" w:hAnsi="Courier New" w:cs="Courier New"/>
+                <w:sz w:val="21"/>
+                <w:szCs w:val="21"/>
+              </w:rPr>
+              <w:t>iElement</w:t>
+            </w:r>
+            <w:proofErr w:type="spellEnd"/>
+            <w:r>
+              <w:rPr>
+                <w:rFonts w:ascii="Courier New" w:eastAsia="Courier New" w:hAnsi="Courier New" w:cs="Courier New"/>
+                <w:sz w:val="21"/>
+                <w:szCs w:val="21"/>
+              </w:rPr>
+              <w:t xml:space="preserve">, </w:t>
+            </w:r>
+            <w:proofErr w:type="spellStart"/>
+            <w:r>
+              <w:rPr>
+                <w:rFonts w:ascii="Courier New" w:eastAsia="Courier New" w:hAnsi="Courier New" w:cs="Courier New"/>
+                <w:sz w:val="21"/>
+                <w:szCs w:val="21"/>
+              </w:rPr>
+              <w:t>iAttrs</w:t>
+            </w:r>
+            <w:proofErr w:type="spellEnd"/>
+            <w:r>
+              <w:rPr>
+                <w:rFonts w:ascii="Courier New" w:eastAsia="Courier New" w:hAnsi="Courier New" w:cs="Courier New"/>
+                <w:sz w:val="21"/>
+                <w:szCs w:val="21"/>
+              </w:rPr>
+              <w:t xml:space="preserve">, controller) { </w:t>
             </w:r>
             <w:r>
               <w:rPr>
@@ -4972,6 +5838,7 @@
               </w:rPr>
               <w:t xml:space="preserve"> </w:t>
             </w:r>
+            <w:proofErr w:type="spellStart"/>
             <w:r>
               <w:rPr>
                 <w:rFonts w:ascii="Courier New" w:eastAsia="Courier New" w:hAnsi="Courier New" w:cs="Courier New"/>
@@ -4981,13 +5848,32 @@
               </w:rPr>
               <w:t>postLink</w:t>
             </w:r>
-            <w:r>
-              <w:rPr>
-                <w:rFonts w:ascii="Courier New" w:eastAsia="Courier New" w:hAnsi="Courier New" w:cs="Courier New"/>
-                <w:sz w:val="21"/>
-                <w:szCs w:val="21"/>
-              </w:rPr>
-              <w:t>(scope, element, attrs) { ... }</w:t>
+            <w:proofErr w:type="spellEnd"/>
+            <w:r>
+              <w:rPr>
+                <w:rFonts w:ascii="Courier New" w:eastAsia="Courier New" w:hAnsi="Courier New" w:cs="Courier New"/>
+                <w:sz w:val="21"/>
+                <w:szCs w:val="21"/>
+              </w:rPr>
+              <w:t xml:space="preserve">(scope, element, </w:t>
+            </w:r>
+            <w:proofErr w:type="spellStart"/>
+            <w:r>
+              <w:rPr>
+                <w:rFonts w:ascii="Courier New" w:eastAsia="Courier New" w:hAnsi="Courier New" w:cs="Courier New"/>
+                <w:sz w:val="21"/>
+                <w:szCs w:val="21"/>
+              </w:rPr>
+              <w:t>attrs</w:t>
+            </w:r>
+            <w:proofErr w:type="spellEnd"/>
+            <w:r>
+              <w:rPr>
+                <w:rFonts w:ascii="Courier New" w:eastAsia="Courier New" w:hAnsi="Courier New" w:cs="Courier New"/>
+                <w:sz w:val="21"/>
+                <w:szCs w:val="21"/>
+              </w:rPr>
+              <w:t>) { ... }</w:t>
             </w:r>
           </w:p>
           <w:p>
@@ -5063,7 +5949,6 @@
           <w:sz w:val="44"/>
           <w:szCs w:val="44"/>
         </w:rPr>
-        <w:lastRenderedPageBreak/>
         <w:t>Controllers</w:t>
       </w:r>
     </w:p>
@@ -5102,7 +5987,7 @@
         </w:rPr>
         <w:t>, this will make your controllers harder for testing and will violate the </w:t>
       </w:r>
-      <w:hyperlink r:id="rId14" w:history="1">
+      <w:hyperlink r:id="rId12" w:history="1">
         <w:r>
           <w:rPr>
             <w:rStyle w:val="Hyperlink"/>
@@ -5146,7 +6031,27 @@
           <w:sz w:val="26"/>
           <w:szCs w:val="26"/>
         </w:rPr>
-        <w:t>The naming of the controller is done using the controller's functionality (for example tree menu, dashboard, admin panel) and the substring </w:t>
+        <w:t xml:space="preserve">The naming of the controller is done using the controller's functionality (for example tree menu, dashboard, </w:t>
+      </w:r>
+      <w:proofErr w:type="gramStart"/>
+      <w:r>
+        <w:rPr>
+          <w:rFonts w:ascii="Arial" w:hAnsi="Arial" w:cs="Arial"/>
+          <w:color w:val="333333"/>
+          <w:sz w:val="26"/>
+          <w:szCs w:val="26"/>
+        </w:rPr>
+        <w:t>admin</w:t>
+      </w:r>
+      <w:proofErr w:type="gramEnd"/>
+      <w:r>
+        <w:rPr>
+          <w:rFonts w:ascii="Arial" w:hAnsi="Arial" w:cs="Arial"/>
+          <w:color w:val="333333"/>
+          <w:sz w:val="26"/>
+          <w:szCs w:val="26"/>
+        </w:rPr>
+        <w:t xml:space="preserve"> panel) and the substring </w:t>
       </w:r>
       <w:r>
         <w:rPr>
@@ -5165,8 +6070,29 @@
           <w:sz w:val="26"/>
           <w:szCs w:val="26"/>
         </w:rPr>
-        <w:t> in the end. The controllers are named UpperCamelCase (</w:t>
-      </w:r>
+        <w:t xml:space="preserve"> in the end. The controllers are named </w:t>
+      </w:r>
+      <w:proofErr w:type="spellStart"/>
+      <w:r>
+        <w:rPr>
+          <w:rFonts w:ascii="Arial" w:hAnsi="Arial" w:cs="Arial"/>
+          <w:color w:val="333333"/>
+          <w:sz w:val="26"/>
+          <w:szCs w:val="26"/>
+        </w:rPr>
+        <w:t>UpperCamelCase</w:t>
+      </w:r>
+      <w:proofErr w:type="spellEnd"/>
+      <w:r>
+        <w:rPr>
+          <w:rFonts w:ascii="Arial" w:hAnsi="Arial" w:cs="Arial"/>
+          <w:color w:val="333333"/>
+          <w:sz w:val="26"/>
+          <w:szCs w:val="26"/>
+        </w:rPr>
+        <w:t xml:space="preserve"> (</w:t>
+      </w:r>
+      <w:proofErr w:type="spellStart"/>
       <w:r>
         <w:rPr>
           <w:rStyle w:val="HTMLCode"/>
@@ -5177,6 +6103,7 @@
         </w:rPr>
         <w:t>DashboardCtrl</w:t>
       </w:r>
+      <w:proofErr w:type="spellEnd"/>
       <w:r>
         <w:rPr>
           <w:rFonts w:ascii="Arial" w:hAnsi="Arial" w:cs="Arial"/>
@@ -5186,6 +6113,7 @@
         </w:rPr>
         <w:t>, </w:t>
       </w:r>
+      <w:proofErr w:type="spellStart"/>
       <w:r>
         <w:rPr>
           <w:rStyle w:val="HTMLCode"/>
@@ -5196,6 +6124,7 @@
         </w:rPr>
         <w:t>TreeMenuCtrl</w:t>
       </w:r>
+      <w:proofErr w:type="spellEnd"/>
       <w:r>
         <w:rPr>
           <w:rFonts w:ascii="Arial" w:hAnsi="Arial" w:cs="Arial"/>
@@ -5205,6 +6134,7 @@
         </w:rPr>
         <w:t>, </w:t>
       </w:r>
+      <w:proofErr w:type="spellStart"/>
       <w:r>
         <w:rPr>
           <w:rStyle w:val="HTMLCode"/>
@@ -5215,6 +6145,7 @@
         </w:rPr>
         <w:t>AdminPanelCtrl</w:t>
       </w:r>
+      <w:proofErr w:type="spellEnd"/>
       <w:r>
         <w:rPr>
           <w:rFonts w:ascii="Arial" w:hAnsi="Arial" w:cs="Arial"/>
@@ -5249,8 +6180,21 @@
           <w:sz w:val="26"/>
           <w:szCs w:val="26"/>
         </w:rPr>
-        <w:t>The controllers should not be defined as globals</w:t>
-      </w:r>
+        <w:t xml:space="preserve">The controllers should not be defined as </w:t>
+      </w:r>
+      <w:proofErr w:type="spellStart"/>
+      <w:r>
+        <w:rPr>
+          <w:rFonts w:ascii="Arial" w:hAnsi="Arial" w:cs="Arial"/>
+          <w:b/>
+          <w:bCs/>
+          <w:color w:val="333333"/>
+          <w:sz w:val="26"/>
+          <w:szCs w:val="26"/>
+        </w:rPr>
+        <w:t>globals</w:t>
+      </w:r>
+      <w:proofErr w:type="spellEnd"/>
       <w:r>
         <w:rPr>
           <w:rStyle w:val="apple-converted-space"/>
@@ -5423,7 +6367,25 @@
                 <w:sz w:val="21"/>
                 <w:szCs w:val="21"/>
               </w:rPr>
-              <w:t xml:space="preserve">  angular.module(</w:t>
+              <w:t xml:space="preserve">  </w:t>
+            </w:r>
+            <w:proofErr w:type="spellStart"/>
+            <w:r>
+              <w:rPr>
+                <w:rFonts w:ascii="Courier New" w:eastAsia="Courier New" w:hAnsi="Courier New" w:cs="Courier New"/>
+                <w:sz w:val="21"/>
+                <w:szCs w:val="21"/>
+              </w:rPr>
+              <w:t>angular.module</w:t>
+            </w:r>
+            <w:proofErr w:type="spellEnd"/>
+            <w:r>
+              <w:rPr>
+                <w:rFonts w:ascii="Courier New" w:eastAsia="Courier New" w:hAnsi="Courier New" w:cs="Courier New"/>
+                <w:sz w:val="21"/>
+                <w:szCs w:val="21"/>
+              </w:rPr>
+              <w:t>(</w:t>
             </w:r>
             <w:r>
               <w:rPr>
@@ -5432,7 +6394,27 @@
                 <w:sz w:val="21"/>
                 <w:szCs w:val="21"/>
               </w:rPr>
-              <w:t>‘AMSApp’</w:t>
+              <w:t>‘</w:t>
+            </w:r>
+            <w:proofErr w:type="spellStart"/>
+            <w:r>
+              <w:rPr>
+                <w:rFonts w:ascii="Courier New" w:eastAsia="Courier New" w:hAnsi="Courier New" w:cs="Courier New"/>
+                <w:color w:val="00B050"/>
+                <w:sz w:val="21"/>
+                <w:szCs w:val="21"/>
+              </w:rPr>
+              <w:t>AMSApp</w:t>
+            </w:r>
+            <w:proofErr w:type="spellEnd"/>
+            <w:r>
+              <w:rPr>
+                <w:rFonts w:ascii="Courier New" w:eastAsia="Courier New" w:hAnsi="Courier New" w:cs="Courier New"/>
+                <w:color w:val="00B050"/>
+                <w:sz w:val="21"/>
+                <w:szCs w:val="21"/>
+              </w:rPr>
+              <w:t>’</w:t>
             </w:r>
             <w:r>
               <w:rPr>
@@ -5468,7 +6450,16 @@
                 <w:sz w:val="21"/>
                 <w:szCs w:val="21"/>
               </w:rPr>
-              <w:t xml:space="preserve">  module.</w:t>
+              <w:t xml:space="preserve">  </w:t>
+            </w:r>
+            <w:proofErr w:type="spellStart"/>
+            <w:r>
+              <w:rPr>
+                <w:rFonts w:ascii="Courier New" w:eastAsia="Courier New" w:hAnsi="Courier New" w:cs="Courier New"/>
+                <w:sz w:val="21"/>
+                <w:szCs w:val="21"/>
+              </w:rPr>
+              <w:t>module.</w:t>
             </w:r>
             <w:r>
               <w:rPr>
@@ -5479,6 +6470,7 @@
               </w:rPr>
               <w:t>controller</w:t>
             </w:r>
+            <w:proofErr w:type="spellEnd"/>
             <w:r>
               <w:rPr>
                 <w:rFonts w:ascii="Courier New" w:eastAsia="Courier New" w:hAnsi="Courier New" w:cs="Courier New"/>
@@ -5494,7 +6486,27 @@
                 <w:sz w:val="21"/>
                 <w:szCs w:val="21"/>
               </w:rPr>
-              <w:t>'MyCtrl'</w:t>
+              <w:t>'</w:t>
+            </w:r>
+            <w:proofErr w:type="spellStart"/>
+            <w:r>
+              <w:rPr>
+                <w:rFonts w:ascii="Courier New" w:eastAsia="Courier New" w:hAnsi="Courier New" w:cs="Courier New"/>
+                <w:color w:val="00B050"/>
+                <w:sz w:val="21"/>
+                <w:szCs w:val="21"/>
+              </w:rPr>
+              <w:t>MyCtrl</w:t>
+            </w:r>
+            <w:proofErr w:type="spellEnd"/>
+            <w:r>
+              <w:rPr>
+                <w:rFonts w:ascii="Courier New" w:eastAsia="Courier New" w:hAnsi="Courier New" w:cs="Courier New"/>
+                <w:color w:val="00B050"/>
+                <w:sz w:val="21"/>
+                <w:szCs w:val="21"/>
+              </w:rPr>
+              <w:t>'</w:t>
             </w:r>
             <w:r>
               <w:rPr>
@@ -5545,7 +6557,27 @@
                 <w:sz w:val="21"/>
                 <w:szCs w:val="21"/>
               </w:rPr>
-              <w:t>'dependencyn'</w:t>
+              <w:t>'</w:t>
+            </w:r>
+            <w:proofErr w:type="spellStart"/>
+            <w:r>
+              <w:rPr>
+                <w:rFonts w:ascii="Courier New" w:eastAsia="Courier New" w:hAnsi="Courier New" w:cs="Courier New"/>
+                <w:color w:val="00B050"/>
+                <w:sz w:val="21"/>
+                <w:szCs w:val="21"/>
+              </w:rPr>
+              <w:t>dependencyn</w:t>
+            </w:r>
+            <w:proofErr w:type="spellEnd"/>
+            <w:r>
+              <w:rPr>
+                <w:rFonts w:ascii="Courier New" w:eastAsia="Courier New" w:hAnsi="Courier New" w:cs="Courier New"/>
+                <w:color w:val="00B050"/>
+                <w:sz w:val="21"/>
+                <w:szCs w:val="21"/>
+              </w:rPr>
+              <w:t>'</w:t>
             </w:r>
             <w:r>
               <w:rPr>
@@ -5570,7 +6602,25 @@
                 <w:sz w:val="21"/>
                 <w:szCs w:val="21"/>
               </w:rPr>
-              <w:t xml:space="preserve"> (dependency1, dependency2, ..., dependencyn) {</w:t>
+              <w:t xml:space="preserve"> (dependency1, dependency2, ..., </w:t>
+            </w:r>
+            <w:proofErr w:type="spellStart"/>
+            <w:r>
+              <w:rPr>
+                <w:rFonts w:ascii="Courier New" w:eastAsia="Courier New" w:hAnsi="Courier New" w:cs="Courier New"/>
+                <w:sz w:val="21"/>
+                <w:szCs w:val="21"/>
+              </w:rPr>
+              <w:t>dependencyn</w:t>
+            </w:r>
+            <w:proofErr w:type="spellEnd"/>
+            <w:r>
+              <w:rPr>
+                <w:rFonts w:ascii="Courier New" w:eastAsia="Courier New" w:hAnsi="Courier New" w:cs="Courier New"/>
+                <w:sz w:val="21"/>
+                <w:szCs w:val="21"/>
+              </w:rPr>
+              <w:t>) {</w:t>
             </w:r>
           </w:p>
           <w:p>
@@ -5672,9 +6722,29 @@
           <w:sz w:val="26"/>
           <w:szCs w:val="26"/>
         </w:rPr>
-        <w:t>Using this type of definition avoids problems with minification. You can automatically generate the array definition from the standard one using tools like </w:t>
-      </w:r>
-      <w:hyperlink r:id="rId15" w:history="1">
+        <w:t xml:space="preserve">Using this type of definition avoids problems with </w:t>
+      </w:r>
+      <w:proofErr w:type="spellStart"/>
+      <w:r>
+        <w:rPr>
+          <w:rFonts w:ascii="Arial" w:hAnsi="Arial" w:cs="Arial"/>
+          <w:color w:val="333333"/>
+          <w:sz w:val="26"/>
+          <w:szCs w:val="26"/>
+        </w:rPr>
+        <w:t>minification</w:t>
+      </w:r>
+      <w:proofErr w:type="spellEnd"/>
+      <w:r>
+        <w:rPr>
+          <w:rFonts w:ascii="Arial" w:hAnsi="Arial" w:cs="Arial"/>
+          <w:color w:val="333333"/>
+          <w:sz w:val="26"/>
+          <w:szCs w:val="26"/>
+        </w:rPr>
+        <w:t>. You can automatically generate the array definition from the standard one using tools like </w:t>
+      </w:r>
+      <w:hyperlink r:id="rId13" w:history="1">
         <w:r>
           <w:rPr>
             <w:rStyle w:val="Hyperlink"/>
@@ -5696,7 +6766,7 @@
         </w:rPr>
         <w:t> (and grunt task </w:t>
       </w:r>
-      <w:hyperlink r:id="rId16" w:history="1">
+      <w:hyperlink r:id="rId14" w:history="1">
         <w:r>
           <w:rPr>
             <w:rStyle w:val="Hyperlink"/>
@@ -5812,7 +6882,6 @@
           <w:sz w:val="44"/>
           <w:szCs w:val="44"/>
         </w:rPr>
-        <w:lastRenderedPageBreak/>
         <w:t>Templates</w:t>
       </w:r>
     </w:p>
@@ -5957,6 +7026,7 @@
         </w:rPr>
         <w:t>When you need to set the </w:t>
       </w:r>
+      <w:proofErr w:type="spellStart"/>
       <w:r>
         <w:rPr>
           <w:rFonts w:ascii="Arial" w:eastAsia="Times New Roman" w:hAnsi="Arial" w:cs="Arial"/>
@@ -5966,6 +7036,7 @@
         </w:rPr>
         <w:t>src</w:t>
       </w:r>
+      <w:proofErr w:type="spellEnd"/>
       <w:r>
         <w:rPr>
           <w:rFonts w:ascii="Arial" w:eastAsia="Times New Roman" w:hAnsi="Arial" w:cs="Arial"/>
@@ -5982,17 +7053,29 @@
           <w:sz w:val="26"/>
           <w:szCs w:val="26"/>
         </w:rPr>
-        <w:t>ng-src</w:t>
-      </w:r>
+        <w:t>ng-</w:t>
+      </w:r>
+      <w:proofErr w:type="spellStart"/>
       <w:r>
         <w:rPr>
           <w:rFonts w:ascii="Arial" w:eastAsia="Times New Roman" w:hAnsi="Arial" w:cs="Arial"/>
+          <w:color w:val="006000"/>
+          <w:sz w:val="26"/>
+          <w:szCs w:val="26"/>
+        </w:rPr>
+        <w:t>src</w:t>
+      </w:r>
+      <w:proofErr w:type="spellEnd"/>
+      <w:r>
+        <w:rPr>
+          <w:rFonts w:ascii="Arial" w:eastAsia="Times New Roman" w:hAnsi="Arial" w:cs="Arial"/>
           <w:color w:val="333333"/>
           <w:sz w:val="26"/>
           <w:szCs w:val="26"/>
         </w:rPr>
         <w:t> instead of </w:t>
       </w:r>
+      <w:proofErr w:type="spellStart"/>
       <w:r>
         <w:rPr>
           <w:rFonts w:ascii="Arial" w:eastAsia="Times New Roman" w:hAnsi="Arial" w:cs="Arial"/>
@@ -6002,6 +7085,7 @@
         </w:rPr>
         <w:t>src</w:t>
       </w:r>
+      <w:proofErr w:type="spellEnd"/>
       <w:r>
         <w:rPr>
           <w:rFonts w:ascii="Arial" w:eastAsia="Times New Roman" w:hAnsi="Arial" w:cs="Arial"/>
@@ -6054,6 +7138,7 @@
         </w:rPr>
         <w:t>When you need to set the </w:t>
       </w:r>
+      <w:proofErr w:type="spellStart"/>
       <w:r>
         <w:rPr>
           <w:rFonts w:ascii="Arial" w:eastAsia="Times New Roman" w:hAnsi="Arial" w:cs="Arial"/>
@@ -6063,6 +7148,7 @@
         </w:rPr>
         <w:t>href</w:t>
       </w:r>
+      <w:proofErr w:type="spellEnd"/>
       <w:r>
         <w:rPr>
           <w:rFonts w:ascii="Arial" w:eastAsia="Times New Roman" w:hAnsi="Arial" w:cs="Arial"/>
@@ -6079,17 +7165,29 @@
           <w:sz w:val="26"/>
           <w:szCs w:val="26"/>
         </w:rPr>
-        <w:t>ng-href</w:t>
-      </w:r>
+        <w:t>ng-</w:t>
+      </w:r>
+      <w:proofErr w:type="spellStart"/>
       <w:r>
         <w:rPr>
           <w:rFonts w:ascii="Arial" w:eastAsia="Times New Roman" w:hAnsi="Arial" w:cs="Arial"/>
+          <w:color w:val="006000"/>
+          <w:sz w:val="26"/>
+          <w:szCs w:val="26"/>
+        </w:rPr>
+        <w:t>href</w:t>
+      </w:r>
+      <w:proofErr w:type="spellEnd"/>
+      <w:r>
+        <w:rPr>
+          <w:rFonts w:ascii="Arial" w:eastAsia="Times New Roman" w:hAnsi="Arial" w:cs="Arial"/>
           <w:color w:val="333333"/>
           <w:sz w:val="26"/>
           <w:szCs w:val="26"/>
         </w:rPr>
         <w:t> instead of </w:t>
       </w:r>
+      <w:proofErr w:type="spellStart"/>
       <w:r>
         <w:rPr>
           <w:rFonts w:ascii="Arial" w:eastAsia="Times New Roman" w:hAnsi="Arial" w:cs="Arial"/>
@@ -6099,6 +7197,7 @@
         </w:rPr>
         <w:t>href</w:t>
       </w:r>
+      <w:proofErr w:type="spellEnd"/>
       <w:r>
         <w:rPr>
           <w:rFonts w:ascii="Arial" w:eastAsia="Times New Roman" w:hAnsi="Arial" w:cs="Arial"/>
@@ -6329,7 +7428,25 @@
                 <w:sz w:val="21"/>
                 <w:szCs w:val="21"/>
               </w:rPr>
-              <w:t xml:space="preserve">$scope.divStyle </w:t>
+              <w:t>$</w:t>
+            </w:r>
+            <w:proofErr w:type="spellStart"/>
+            <w:r>
+              <w:rPr>
+                <w:color w:val="333333"/>
+                <w:sz w:val="21"/>
+                <w:szCs w:val="21"/>
+              </w:rPr>
+              <w:t>scope.divStyle</w:t>
+            </w:r>
+            <w:proofErr w:type="spellEnd"/>
+            <w:r>
+              <w:rPr>
+                <w:color w:val="333333"/>
+                <w:sz w:val="21"/>
+                <w:szCs w:val="21"/>
+              </w:rPr>
+              <w:t xml:space="preserve"> </w:t>
             </w:r>
             <w:r>
               <w:rPr>
@@ -6557,7 +7674,25 @@
                 <w:sz w:val="21"/>
                 <w:szCs w:val="21"/>
               </w:rPr>
-              <w:t>"divStyle"</w:t>
+              <w:t>"</w:t>
+            </w:r>
+            <w:proofErr w:type="spellStart"/>
+            <w:r>
+              <w:rPr>
+                <w:color w:val="DD1144"/>
+                <w:sz w:val="21"/>
+                <w:szCs w:val="21"/>
+              </w:rPr>
+              <w:t>divStyle</w:t>
+            </w:r>
+            <w:proofErr w:type="spellEnd"/>
+            <w:r>
+              <w:rPr>
+                <w:color w:val="DD1144"/>
+                <w:sz w:val="21"/>
+                <w:szCs w:val="21"/>
+              </w:rPr>
+              <w:t>"</w:t>
             </w:r>
             <w:r>
               <w:rPr>
@@ -6646,7 +7781,7 @@
           <w:szCs w:val="26"/>
         </w:rPr>
       </w:pPr>
-      <w:hyperlink r:id="rId17" w:history="1">
+      <w:hyperlink r:id="rId15" w:history="1">
         <w:r>
           <w:rPr>
             <w:rStyle w:val="Hyperlink"/>
@@ -11398,7 +12533,7 @@
 </file>
 
 <file path=customXml/itemProps1.xml><?xml version="1.0" encoding="utf-8"?>
-<ds:datastoreItem xmlns:ds="http://schemas.openxmlformats.org/officeDocument/2006/customXml" ds:itemID="{EA56FA51-3DA9-4C68-B5DD-4B99CC4EB9F5}">
+<ds:datastoreItem xmlns:ds="http://schemas.openxmlformats.org/officeDocument/2006/customXml" ds:itemID="{37D0DFA7-369B-4599-BEF3-C0D4590149A1}">
   <ds:schemaRefs>
     <ds:schemaRef ds:uri="http://schemas.openxmlformats.org/officeDocument/2006/bibliography"/>
   </ds:schemaRefs>

</xml_diff>